<commit_message>
Added PlotLY in Shiny app, added KP vs KP&EP
</commit_message>
<xml_diff>
--- a/Submission/JAMA_Paper_v1.0_super_rough_draft.docx
+++ b/Submission/JAMA_Paper_v1.0_super_rough_draft.docx
@@ -228,7 +228,15 @@
     <w:p/>
     <w:p>
       <w:r>
-        <w:t xml:space="preserve">Dear Dr. Howard Bauchner, </w:t>
+        <w:t xml:space="preserve">Dear Dr. Howard </w:t>
+      </w:r>
+      <w:proofErr w:type="spellStart"/>
+      <w:r>
+        <w:t>Bauchner</w:t>
+      </w:r>
+      <w:proofErr w:type="spellEnd"/>
+      <w:r>
+        <w:t xml:space="preserve">, </w:t>
       </w:r>
     </w:p>
     <w:p/>
@@ -295,7 +303,15 @@
         <w:t xml:space="preserve">can </w:t>
       </w:r>
       <w:r>
-        <w:t xml:space="preserve">take prevalence and allelic heterogeneity inputs specific to a particular region or </w:t>
+        <w:t xml:space="preserve">take prevalence and allelic heterogeneity inputs specific to a </w:t>
+      </w:r>
+      <w:proofErr w:type="gramStart"/>
+      <w:r>
+        <w:t>particular region</w:t>
+      </w:r>
+      <w:proofErr w:type="gramEnd"/>
+      <w:r>
+        <w:t xml:space="preserve"> or </w:t>
       </w:r>
       <w:r>
         <w:t xml:space="preserve">demographic and </w:t>
@@ -310,10 +326,25 @@
     <w:p>
       <w:r>
         <w:tab/>
-        <w:t>All of the data, code, and figures are provided on gi</w:t>
-      </w:r>
-      <w:r>
-        <w:t xml:space="preserve">thub and are fully reproducible </w:t>
+      </w:r>
+      <w:proofErr w:type="gramStart"/>
+      <w:r>
+        <w:t>All of</w:t>
+      </w:r>
+      <w:proofErr w:type="gramEnd"/>
+      <w:r>
+        <w:t xml:space="preserve"> the data, code, and figures are provided on </w:t>
+      </w:r>
+      <w:proofErr w:type="spellStart"/>
+      <w:r>
+        <w:t>gi</w:t>
+      </w:r>
+      <w:r>
+        <w:t>thub</w:t>
+      </w:r>
+      <w:proofErr w:type="spellEnd"/>
+      <w:r>
+        <w:t xml:space="preserve"> and are fully reproducible </w:t>
       </w:r>
       <w:r>
         <w:t xml:space="preserve">from scratch and from pre-loaded data. </w:t>
@@ -719,13 +750,7 @@
         <w:t>minimum list of 59</w:t>
       </w:r>
       <w:r>
-        <w:t xml:space="preserve"> </w:t>
-      </w:r>
-      <w:r>
-        <w:t xml:space="preserve">medically actionable </w:t>
-      </w:r>
-      <w:r>
-        <w:t>genes</w:t>
+        <w:t xml:space="preserve"> genes</w:t>
       </w:r>
       <w:r>
         <w:t xml:space="preserve"> (ACMG-59). </w:t>
@@ -737,22 +762,55 @@
         <w:t xml:space="preserve"> </w:t>
       </w:r>
       <w:r>
-        <w:t xml:space="preserve">the uncertainty around </w:t>
-      </w:r>
-      <w:r>
-        <w:t xml:space="preserve">secondary findings in </w:t>
-      </w:r>
-      <w:r>
-        <w:t>reference sequencing data</w:t>
-      </w:r>
-      <w:r>
-        <w:t xml:space="preserve"> and how this informs</w:t>
-      </w:r>
-      <w:r>
-        <w:t xml:space="preserve"> our understanding of penetrance</w:t>
-      </w:r>
-      <w:r>
-        <w:t xml:space="preserve"> for medically actionable genes. </w:t>
+        <w:t xml:space="preserve">the </w:t>
+      </w:r>
+      <w:r>
+        <w:t xml:space="preserve">effect of applying these recommendations to </w:t>
+      </w:r>
+      <w:r>
+        <w:t xml:space="preserve">healthy </w:t>
+      </w:r>
+      <w:r>
+        <w:t>cohorts</w:t>
+      </w:r>
+      <w:r>
+        <w:t xml:space="preserve"> </w:t>
+      </w:r>
+      <w:r>
+        <w:t>from reference sequencing data</w:t>
+      </w:r>
+      <w:r>
+        <w:t>,</w:t>
+      </w:r>
+      <w:r>
+        <w:t xml:space="preserve"> </w:t>
+      </w:r>
+      <w:r>
+        <w:t xml:space="preserve">and </w:t>
+      </w:r>
+      <w:r>
+        <w:t>the sensitivity of</w:t>
+      </w:r>
+      <w:r>
+        <w:t xml:space="preserve"> </w:t>
+      </w:r>
+      <w:r>
+        <w:t xml:space="preserve">population-based </w:t>
+      </w:r>
+      <w:r>
+        <w:t>penetrance</w:t>
+      </w:r>
+      <w:r>
+        <w:t xml:space="preserve"> </w:t>
+      </w:r>
+      <w:r>
+        <w:t>estimates</w:t>
+      </w:r>
+      <w:r>
+        <w:t xml:space="preserve"> to ancestral effects</w:t>
+      </w:r>
+      <w:r>
+        <w:t xml:space="preserve">. </w:t>
       </w:r>
     </w:p>
     <w:p>
@@ -818,6 +876,12 @@
       <w:r>
         <w:t xml:space="preserve"> and the medical literature. </w:t>
       </w:r>
+      <w:r>
+        <w:t>Confid</w:t>
+      </w:r>
+      <w:r>
+        <w:t xml:space="preserve">ence intervals for point estimates are imputed using the average range. </w:t>
+      </w:r>
     </w:p>
     <w:p>
       <w:pPr>
@@ -849,6 +913,9 @@
         <w:t xml:space="preserve">populations </w:t>
       </w:r>
       <w:r>
+        <w:t xml:space="preserve">(African, American, East Asian, European, and South Asian) </w:t>
+      </w:r>
+      <w:r>
         <w:t xml:space="preserve">from </w:t>
       </w:r>
       <w:r>
@@ -912,26 +979,171 @@
         <w:t>.</w:t>
       </w:r>
       <w:r>
-        <w:rPr>
-          <w:rStyle w:val="EndnoteReference"/>
-        </w:rPr>
-        <w:endnoteReference w:id="1"/>
-      </w:r>
-      <w:r>
-        <w:t xml:space="preserve"> </w:t>
-      </w:r>
+        <w:t xml:space="preserve"> </w:t>
+      </w:r>
+      <w:bookmarkStart w:id="0" w:name="_GoBack"/>
+      <w:bookmarkEnd w:id="0"/>
     </w:p>
     <w:p>
       <w:pPr>
         <w:ind w:firstLine="720"/>
         <w:contextualSpacing/>
       </w:pPr>
+      <w:r>
+        <w:t xml:space="preserve">Penetrance values were computed for each superpopulation </w:t>
+      </w:r>
+      <w:r>
+        <w:t>separa</w:t>
+      </w:r>
+      <w:r>
+        <w:t xml:space="preserve">tely, as well as overall. </w:t>
+      </w:r>
+    </w:p>
+    <w:p>
+      <w:pPr>
+        <w:contextualSpacing/>
+      </w:pPr>
+    </w:p>
+    <w:p>
+      <w:r>
+        <w:t>Results</w:t>
+      </w:r>
+    </w:p>
+    <w:p>
+      <w:pPr>
+        <w:ind w:firstLine="720"/>
+      </w:pPr>
+      <w:r>
+        <w:t>Pathogenic variants were found to be distributed unevenly across ancestral groups in this cohort, and incidental findings were found to be inflated relative to empirical disease prevalence.</w:t>
+      </w:r>
+      <w:r>
+        <w:t xml:space="preserve"> </w:t>
+      </w:r>
+    </w:p>
+    <w:p>
+      <w:r>
+        <w:t xml:space="preserve">We find that the average </w:t>
+      </w:r>
+      <w:r>
+        <w:t xml:space="preserve">person has ___ genetic disorders and </w:t>
+      </w:r>
+      <w:r>
+        <w:t xml:space="preserve">that x% of people have </w:t>
+      </w:r>
+      <w:r>
+        <w:t>at least 1</w:t>
+      </w:r>
+      <w:r>
+        <w:t xml:space="preserve">. </w:t>
+      </w:r>
+    </w:p>
+    <w:p/>
+    <w:p>
+      <w:pPr>
+        <w:ind w:firstLine="720"/>
+      </w:pPr>
+      <w:r>
+        <w:t xml:space="preserve">Under the most generous assumptions, </w:t>
+      </w:r>
+      <w:r>
+        <w:t xml:space="preserve">maximum </w:t>
+      </w:r>
+      <w:r>
+        <w:t xml:space="preserve">penetrance estimates for </w:t>
+      </w:r>
+      <w:proofErr w:type="gramStart"/>
+      <w:r>
+        <w:t>the majority of</w:t>
+      </w:r>
+      <w:proofErr w:type="gramEnd"/>
+      <w:r>
+        <w:t xml:space="preserve"> diseases fall under 50%, with many under 5%.</w:t>
+      </w:r>
+      <w:r>
+        <w:t xml:space="preserve"> </w:t>
+      </w:r>
+      <w:r>
+        <w:t xml:space="preserve">There is remarkable variation across ancestral groups, with </w:t>
+      </w:r>
+      <w:r>
+        <w:t xml:space="preserve">some overall penetrance estimates derived largely or entirely from just a few </w:t>
+      </w:r>
+      <w:r>
+        <w:t xml:space="preserve">populations. </w:t>
+      </w:r>
+      <w:r>
+        <w:t xml:space="preserve">For example, </w:t>
+      </w:r>
+      <w:proofErr w:type="spellStart"/>
+      <w:r>
+        <w:t>catecholaminergic</w:t>
+      </w:r>
+      <w:proofErr w:type="spellEnd"/>
+      <w:r>
+        <w:t xml:space="preserve"> </w:t>
+      </w:r>
+    </w:p>
+    <w:p>
+      <w:pPr>
+        <w:ind w:firstLine="720"/>
+      </w:pPr>
+      <w:r>
+        <w:t>retinoblastoma</w:t>
+      </w:r>
+      <w:r>
+        <w:t xml:space="preserve"> </w:t>
+      </w:r>
+      <w:r>
+        <w:t>variants are only sufficiently rare to be clinical</w:t>
+      </w:r>
+      <w:r>
+        <w:t xml:space="preserve"> useful in European populations, and Juvenile </w:t>
+      </w:r>
+    </w:p>
+    <w:p/>
+    <w:p>
+      <w:r>
+        <w:t>Discussion</w:t>
+      </w:r>
     </w:p>
     <w:p>
       <w:pPr>
         <w:ind w:firstLine="720"/>
         <w:contextualSpacing/>
       </w:pPr>
+      <w:r>
+        <w:t xml:space="preserve">Because of the vast uncertainty around the parameters, </w:t>
+      </w:r>
+      <w:r>
+        <w:t>penetrance values themselves should be considered</w:t>
+      </w:r>
+      <w:r>
+        <w:t xml:space="preserve"> to have very</w:t>
+      </w:r>
+      <w:r>
+        <w:t xml:space="preserve"> large error bars. </w:t>
+      </w:r>
+      <w:r>
+        <w:t xml:space="preserve">However, the </w:t>
+      </w:r>
+      <w:r>
+        <w:t xml:space="preserve">disappointing values </w:t>
+      </w:r>
+      <w:r>
+        <w:t>under optimistic conditions</w:t>
+      </w:r>
+      <w:r>
+        <w:t xml:space="preserve"> </w:t>
+      </w:r>
+      <w:r>
+        <w:t>suggest</w:t>
+      </w:r>
+      <w:r>
+        <w:t xml:space="preserve"> caution with secondary findings.</w:t>
+      </w:r>
+      <w:r>
+        <w:t xml:space="preserve"> </w:t>
+      </w:r>
     </w:p>
     <w:p>
       <w:pPr>
@@ -939,7 +1151,55 @@
         <w:contextualSpacing/>
       </w:pPr>
       <w:r>
-        <w:t xml:space="preserve">Penetrance values were computed for each superpopulation separately, as well as overall. </w:t>
+        <w:t>The</w:t>
+      </w:r>
+      <w:r>
+        <w:t xml:space="preserve"> allele freque</w:t>
+      </w:r>
+      <w:r>
+        <w:t xml:space="preserve">ncies </w:t>
+      </w:r>
+      <w:r>
+        <w:t>are</w:t>
+      </w:r>
+      <w:r>
+        <w:t xml:space="preserve"> </w:t>
+      </w:r>
+      <w:r>
+        <w:t>estimated more precisely,</w:t>
+      </w:r>
+      <w:r>
+        <w:t xml:space="preserve"> </w:t>
+      </w:r>
+      <w:r>
+        <w:t xml:space="preserve">with strong differences between ancestral groups </w:t>
+      </w:r>
+      <w:r>
+        <w:t>suggest</w:t>
+      </w:r>
+      <w:r>
+        <w:t>ing</w:t>
+      </w:r>
+      <w:r>
+        <w:t xml:space="preserve"> that</w:t>
+      </w:r>
+      <w:r>
+        <w:t xml:space="preserve"> the a</w:t>
+      </w:r>
+      <w:r>
+        <w:t xml:space="preserve">ctual penetrance of the ACMG-59 </w:t>
+      </w:r>
+      <w:r>
+        <w:t>also varies by ancestry. This effect</w:t>
+      </w:r>
+      <w:r>
+        <w:t xml:space="preserve"> is </w:t>
+      </w:r>
+      <w:r>
+        <w:t>amplified</w:t>
+      </w:r>
+      <w:r>
+        <w:t xml:space="preserve"> by the lack of knowledge around prevalence and allelic heterogeneity values, which are also recognized to vary greatly between ancestral populations. </w:t>
       </w:r>
     </w:p>
     <w:p>
@@ -947,48 +1207,86 @@
         <w:ind w:firstLine="720"/>
         <w:contextualSpacing/>
       </w:pPr>
-    </w:p>
-    <w:p>
-      <w:r>
-        <w:t>Results</w:t>
-      </w:r>
-    </w:p>
-    <w:p>
-      <w:r>
-        <w:t>Pathogenic variants were found to be distributed unevenly across ancestral groups in this cohort, and incidental findings were found to be inflated relative to empirical disease prevalence.</w:t>
-      </w:r>
-      <w:r>
-        <w:t xml:space="preserve"> </w:t>
-      </w:r>
-      <w:r>
-        <w:t xml:space="preserve">Under the most generous assumptions, </w:t>
-      </w:r>
-      <w:r>
-        <w:t xml:space="preserve">maximum </w:t>
-      </w:r>
-      <w:r>
-        <w:t>penetrance estimates for the majority of diseases fall under 50%, with many under 5%.</w:t>
-      </w:r>
-      <w:r>
-        <w:t xml:space="preserve"> </w:t>
-      </w:r>
-      <w:r>
-        <w:t xml:space="preserve">There is remarkable variation across ancestral groups, with </w:t>
-      </w:r>
-      <w:r>
-        <w:t xml:space="preserve">some overall penetrance estimates derived largely or entirely from just a few </w:t>
-      </w:r>
-      <w:r>
-        <w:t xml:space="preserve">populations. </w:t>
-      </w:r>
-      <w:r>
-        <w:t xml:space="preserve">For example, ____ and ____ are ____. </w:t>
-      </w:r>
-    </w:p>
-    <w:p/>
-    <w:p>
-      <w:r>
-        <w:t>Discussion</w:t>
+      <w:r>
+        <w:t>The population genetics appro</w:t>
+      </w:r>
+      <w:r>
+        <w:t xml:space="preserve">ach to computing penetrance </w:t>
+      </w:r>
+      <w:r>
+        <w:t>has only been possible in recent years,</w:t>
+      </w:r>
+      <w:r>
+        <w:t xml:space="preserve"> </w:t>
+      </w:r>
+      <w:r>
+        <w:t>with th</w:t>
+      </w:r>
+      <w:r>
+        <w:t>e release of reference datasets</w:t>
+      </w:r>
+      <w:r>
+        <w:t xml:space="preserve"> such as ExAC. </w:t>
+      </w:r>
+      <w:r>
+        <w:t xml:space="preserve">Other work has already taken advantage of </w:t>
+      </w:r>
+      <w:r>
+        <w:t xml:space="preserve">ExAC </w:t>
+      </w:r>
+      <w:r>
+        <w:t xml:space="preserve">to derive maximum credible </w:t>
+      </w:r>
+      <w:r>
+        <w:t xml:space="preserve">allele frequencies to reclassify </w:t>
+      </w:r>
+      <w:r>
+        <w:t xml:space="preserve">pathogenic variants as benign. </w:t>
+      </w:r>
+      <w:r>
+        <w:t>Although</w:t>
+      </w:r>
+      <w:r>
+        <w:t xml:space="preserve"> the</w:t>
+      </w:r>
+      <w:r>
+        <w:t xml:space="preserve"> </w:t>
+      </w:r>
+      <w:r>
+        <w:t>population</w:t>
+      </w:r>
+      <w:r>
+        <w:t xml:space="preserve"> model of penetrance </w:t>
+      </w:r>
+      <w:r>
+        <w:t xml:space="preserve">fails to define tight penetrance bounds, it provides a </w:t>
+      </w:r>
+      <w:r>
+        <w:t>quick,</w:t>
+      </w:r>
+      <w:r>
+        <w:t xml:space="preserve"> reproducible</w:t>
+      </w:r>
+      <w:r>
+        <w:t>,</w:t>
+      </w:r>
+      <w:r>
+        <w:t xml:space="preserve"> and semi-</w:t>
+      </w:r>
+      <w:r>
+        <w:t xml:space="preserve">quantitative framework for </w:t>
+      </w:r>
+      <w:r>
+        <w:t>evaluating the sensitivity of penetrance</w:t>
+      </w:r>
+      <w:r>
+        <w:t xml:space="preserve"> to ancestry</w:t>
+      </w:r>
+      <w:r>
+        <w:t xml:space="preserve"> and other effects</w:t>
+      </w:r>
+      <w:r>
+        <w:t xml:space="preserve">. </w:t>
       </w:r>
     </w:p>
     <w:p>
@@ -996,39 +1294,6 @@
         <w:ind w:firstLine="720"/>
         <w:contextualSpacing/>
       </w:pPr>
-      <w:r>
-        <w:t xml:space="preserve">Because of the vast uncertainty around the parameters, </w:t>
-      </w:r>
-      <w:r>
-        <w:t>penetrance values themselves should be considered</w:t>
-      </w:r>
-      <w:r>
-        <w:t xml:space="preserve"> to have very</w:t>
-      </w:r>
-      <w:r>
-        <w:t xml:space="preserve"> large error bars. </w:t>
-      </w:r>
-      <w:r>
-        <w:t xml:space="preserve">However, the </w:t>
-      </w:r>
-      <w:r>
-        <w:t xml:space="preserve">disappointing values </w:t>
-      </w:r>
-      <w:r>
-        <w:t>under optimistic conditions</w:t>
-      </w:r>
-      <w:r>
-        <w:t xml:space="preserve"> </w:t>
-      </w:r>
-      <w:r>
-        <w:t>suggest</w:t>
-      </w:r>
-      <w:r>
-        <w:t xml:space="preserve"> caution with secondary findings.</w:t>
-      </w:r>
-      <w:r>
-        <w:t xml:space="preserve"> </w:t>
-      </w:r>
     </w:p>
     <w:p>
       <w:pPr>
@@ -1036,142 +1301,7 @@
         <w:contextualSpacing/>
       </w:pPr>
       <w:r>
-        <w:t>The</w:t>
-      </w:r>
-      <w:r>
-        <w:t xml:space="preserve"> allele freque</w:t>
-      </w:r>
-      <w:r>
-        <w:t xml:space="preserve">ncies </w:t>
-      </w:r>
-      <w:r>
-        <w:t>are</w:t>
-      </w:r>
-      <w:r>
-        <w:t xml:space="preserve"> </w:t>
-      </w:r>
-      <w:r>
-        <w:t>estimated more precisely,</w:t>
-      </w:r>
-      <w:r>
-        <w:t xml:space="preserve"> </w:t>
-      </w:r>
-      <w:r>
-        <w:t xml:space="preserve">with strong differences between ancestral groups </w:t>
-      </w:r>
-      <w:r>
-        <w:t>suggest</w:t>
-      </w:r>
-      <w:r>
-        <w:t>ing</w:t>
-      </w:r>
-      <w:r>
-        <w:t xml:space="preserve"> that</w:t>
-      </w:r>
-      <w:r>
-        <w:t xml:space="preserve"> the a</w:t>
-      </w:r>
-      <w:r>
-        <w:t xml:space="preserve">ctual penetrance of the ACMG-59 </w:t>
-      </w:r>
-      <w:r>
-        <w:t>also varies by ancestry. This effect</w:t>
-      </w:r>
-      <w:r>
-        <w:t xml:space="preserve"> is </w:t>
-      </w:r>
-      <w:r>
-        <w:t>amplified</w:t>
-      </w:r>
-      <w:r>
-        <w:t xml:space="preserve"> by the lack of knowledge around prevalence and allelic heterogeneity values, which are also recognized to vary greatly between ancestral populations. </w:t>
-      </w:r>
-    </w:p>
-    <w:p>
-      <w:pPr>
-        <w:ind w:firstLine="720"/>
-        <w:contextualSpacing/>
-      </w:pPr>
-      <w:r>
-        <w:t>The population genetics appro</w:t>
-      </w:r>
-      <w:r>
-        <w:t xml:space="preserve">ach to computing penetrance </w:t>
-      </w:r>
-      <w:r>
-        <w:t>has only been possible in recent years,</w:t>
-      </w:r>
-      <w:r>
-        <w:t xml:space="preserve"> </w:t>
-      </w:r>
-      <w:r>
-        <w:t>with th</w:t>
-      </w:r>
-      <w:r>
-        <w:t>e release of reference datasets</w:t>
-      </w:r>
-      <w:r>
-        <w:t xml:space="preserve"> such as ExAC. </w:t>
-      </w:r>
-      <w:r>
-        <w:t xml:space="preserve">Other work has already taken advantage of </w:t>
-      </w:r>
-      <w:r>
-        <w:t xml:space="preserve">ExAC </w:t>
-      </w:r>
-      <w:r>
-        <w:t xml:space="preserve">to derive maximum credible </w:t>
-      </w:r>
-      <w:r>
-        <w:t xml:space="preserve">allele frequencies to reclassify </w:t>
-      </w:r>
-      <w:r>
-        <w:t xml:space="preserve">pathogenic variants as benign. </w:t>
-      </w:r>
-      <w:r>
-        <w:t>Although</w:t>
-      </w:r>
-      <w:r>
-        <w:t xml:space="preserve"> the</w:t>
-      </w:r>
-      <w:r>
-        <w:t xml:space="preserve"> </w:t>
-      </w:r>
-      <w:r>
-        <w:t>population</w:t>
-      </w:r>
-      <w:r>
-        <w:t xml:space="preserve"> model of penetrance </w:t>
-      </w:r>
-      <w:r>
-        <w:t xml:space="preserve">fails to define tight penetrance bounds, it provides a </w:t>
-      </w:r>
-      <w:r>
-        <w:t>quick,</w:t>
-      </w:r>
-      <w:r>
-        <w:t xml:space="preserve"> reproducible</w:t>
-      </w:r>
-      <w:r>
-        <w:t>,</w:t>
-      </w:r>
-      <w:r>
-        <w:t xml:space="preserve"> and semi-</w:t>
-      </w:r>
-      <w:r>
-        <w:t xml:space="preserve">quantitative framework for </w:t>
-      </w:r>
-      <w:r>
-        <w:t>evaluating the sensitivity of penetrance</w:t>
-      </w:r>
-      <w:r>
-        <w:t xml:space="preserve"> to ancestry</w:t>
-      </w:r>
-      <w:r>
-        <w:t xml:space="preserve"> and other effects</w:t>
-      </w:r>
-      <w:r>
-        <w:t xml:space="preserve">. </w:t>
+        <w:t>for medically-actionable genes</w:t>
       </w:r>
     </w:p>
     <w:p/>
@@ -1195,7 +1325,42 @@
         </w:numPr>
       </w:pPr>
       <w:r>
-        <w:t>Manrai AK, …</w:t>
+        <w:t xml:space="preserve">Manrai AK, </w:t>
+      </w:r>
+      <w:r>
+        <w:t xml:space="preserve">et al. Genetic misdiagnoses and the potential for health disparities. </w:t>
+      </w:r>
+      <w:r>
+        <w:rPr>
+          <w:i/>
+        </w:rPr>
+        <w:t>N</w:t>
+      </w:r>
+      <w:r>
+        <w:rPr>
+          <w:i/>
+        </w:rPr>
+        <w:t xml:space="preserve"> </w:t>
+      </w:r>
+      <w:proofErr w:type="spellStart"/>
+      <w:r>
+        <w:rPr>
+          <w:i/>
+        </w:rPr>
+        <w:t>Engl</w:t>
+      </w:r>
+      <w:proofErr w:type="spellEnd"/>
+      <w:r>
+        <w:rPr>
+          <w:i/>
+        </w:rPr>
+        <w:t xml:space="preserve"> J Med</w:t>
+      </w:r>
+      <w:r>
+        <w:t>. 2016;</w:t>
+      </w:r>
+      <w:r>
+        <w:t>375(7):655-665</w:t>
       </w:r>
     </w:p>
     <w:p>
@@ -1206,8 +1371,28 @@
           <w:numId w:val="3"/>
         </w:numPr>
       </w:pPr>
-      <w:r>
-        <w:t>2dfsdf</w:t>
+      <w:proofErr w:type="spellStart"/>
+      <w:r>
+        <w:t>Popejoy</w:t>
+      </w:r>
+      <w:proofErr w:type="spellEnd"/>
+      <w:r>
+        <w:t xml:space="preserve"> AB, Fullerton SM. Genomics is failing on diversity. </w:t>
+      </w:r>
+      <w:r>
+        <w:rPr>
+          <w:i/>
+        </w:rPr>
+        <w:t>Nature</w:t>
+      </w:r>
+      <w:r>
+        <w:t>.</w:t>
+      </w:r>
+      <w:r>
+        <w:t xml:space="preserve"> 2016;</w:t>
+      </w:r>
+      <w:r>
+        <w:t xml:space="preserve">538(7624): 161-164. </w:t>
       </w:r>
     </w:p>
     <w:p>
@@ -1218,8 +1403,25 @@
           <w:numId w:val="3"/>
         </w:numPr>
       </w:pPr>
-      <w:r>
-        <w:t>fsdfsdf</w:t>
+      <w:proofErr w:type="spellStart"/>
+      <w:r>
+        <w:t>Lek</w:t>
+      </w:r>
+      <w:proofErr w:type="spellEnd"/>
+      <w:r>
+        <w:t xml:space="preserve"> M, et al. Analysis of protein-coding genetic variation in 60,706 humans. </w:t>
+      </w:r>
+      <w:r>
+        <w:rPr>
+          <w:i/>
+        </w:rPr>
+        <w:t>Nature</w:t>
+      </w:r>
+      <w:r>
+        <w:t>. 2016;536(7616):285-291</w:t>
+      </w:r>
+      <w:r>
+        <w:t>.</w:t>
       </w:r>
     </w:p>
     <w:p>
@@ -1231,7 +1433,52 @@
         </w:numPr>
       </w:pPr>
       <w:r>
-        <w:t>sdfsdfs</w:t>
+        <w:rPr>
+          <w:rFonts w:eastAsia="Times New Roman"/>
+        </w:rPr>
+        <w:t xml:space="preserve">Landrum MJ, Lee JM, Riley GR, et al. ClinVar: public archive of relationships among sequence variation and human phenotype. </w:t>
+      </w:r>
+      <w:r>
+        <w:rPr>
+          <w:rFonts w:eastAsia="Times New Roman"/>
+          <w:i/>
+          <w:iCs/>
+        </w:rPr>
+        <w:t xml:space="preserve">Nucleic Acids </w:t>
+      </w:r>
+      <w:r>
+        <w:rPr>
+          <w:rFonts w:eastAsia="Times New Roman"/>
+          <w:i/>
+          <w:iCs/>
+        </w:rPr>
+        <w:t>Res</w:t>
+      </w:r>
+      <w:r>
+        <w:rPr>
+          <w:rFonts w:eastAsia="Times New Roman"/>
+        </w:rPr>
+        <w:t xml:space="preserve">. </w:t>
+      </w:r>
+      <w:proofErr w:type="gramStart"/>
+      <w:r>
+        <w:rPr>
+          <w:rFonts w:eastAsia="Times New Roman"/>
+        </w:rPr>
+        <w:t>2014;42:980</w:t>
+      </w:r>
+      <w:proofErr w:type="gramEnd"/>
+      <w:r>
+        <w:rPr>
+          <w:rFonts w:eastAsia="Times New Roman"/>
+        </w:rPr>
+        <w:t>-</w:t>
+      </w:r>
+      <w:r>
+        <w:rPr>
+          <w:rFonts w:eastAsia="Times New Roman"/>
+        </w:rPr>
+        <w:t>985.</w:t>
       </w:r>
     </w:p>
     <w:p>
@@ -1242,21 +1489,11 @@
           <w:numId w:val="3"/>
         </w:numPr>
       </w:pPr>
+      <w:proofErr w:type="spellStart"/>
       <w:r>
         <w:t>sdfsdf</w:t>
       </w:r>
-    </w:p>
-    <w:p>
-      <w:pPr>
-        <w:pStyle w:val="ListParagraph"/>
-        <w:numPr>
-          <w:ilvl w:val="0"/>
-          <w:numId w:val="3"/>
-        </w:numPr>
-      </w:pPr>
-      <w:r>
-        <w:t>sdfsdf</w:t>
-      </w:r>
+      <w:proofErr w:type="spellEnd"/>
     </w:p>
     <w:p/>
     <w:p>
@@ -1275,8 +1512,6 @@
       <w:r>
         <w:t>drafting of manuscript: James Diao</w:t>
       </w:r>
-      <w:bookmarkStart w:id="0" w:name="_GoBack"/>
-      <w:bookmarkEnd w:id="0"/>
     </w:p>
     <w:p>
       <w:r>
@@ -1383,7 +1618,15 @@
         <w:pStyle w:val="NormalWeb"/>
       </w:pPr>
       <w:r>
-        <w:t xml:space="preserve">Graphs, charts, some illustrations, titles, legends, keys, and other elements related to figures in accepted manuscripts will be re-created and edited according to JAMA Network style and standards prior to publication. Online-only figures will not be edited or re-created (see </w:t>
+        <w:t xml:space="preserve">Graphs, charts, some illustrations, titles, legends, keys, and other elements related to figures in accepted manuscripts will be re-created and edited </w:t>
+      </w:r>
+      <w:proofErr w:type="gramStart"/>
+      <w:r>
+        <w:t>according to</w:t>
+      </w:r>
+      <w:proofErr w:type="gramEnd"/>
+      <w:r>
+        <w:t xml:space="preserve"> JAMA Network style and standards prior to publication. Online-only figures will not be edited or re-created (see </w:t>
       </w:r>
       <w:hyperlink r:id="rId15" w:anchor="SecOnline-OnlySupplementsandMultimedia" w:history="1">
         <w:r>
@@ -1416,7 +1659,15 @@
         <w:pStyle w:val="NormalWeb"/>
       </w:pPr>
       <w:r>
-        <w:t>At the end of the manuscript, include a title for each figure. The figure title should be a brief descriptive phrase, preferably no longer than 10 to 15 words. A figure legend (caption) can be used for a brief explanation of the figure or markers if needed and expansion of abbreviations. For photomicrographs, include the type of specimen, original magnification or a scale bar, and stain in the legend. For gross pathology specimens, label any rulers with unit of measure. Digitally enhanced images must be clearly identified in the figure legends as enhanced or manipulated, eg, computed tomographic scans, magnetic resonance images, photographs, photomicrographs, x-ray films.</w:t>
+        <w:t xml:space="preserve">At the end of the manuscript, include a title for each figure. The figure title should be a brief descriptive phrase, preferably no longer than 10 to 15 words. A figure legend (caption) can be used for a brief explanation of the figure or markers if needed and expansion of abbreviations. For photomicrographs, include the type of specimen, original magnification or a scale bar, and stain in the legend. For gross pathology specimens, label any rulers with unit of measure. Digitally enhanced images must be clearly identified in the figure legends as enhanced or manipulated, </w:t>
+      </w:r>
+      <w:proofErr w:type="spellStart"/>
+      <w:r>
+        <w:t>eg</w:t>
+      </w:r>
+      <w:proofErr w:type="spellEnd"/>
+      <w:r>
+        <w:t>, computed tomographic scans, magnetic resonance images, photographs, photomicrographs, x-ray films.</w:t>
       </w:r>
     </w:p>
     <w:p>
@@ -1556,7 +1807,21 @@
         <w:rPr>
           <w:rFonts w:eastAsia="Times New Roman"/>
         </w:rPr>
-        <w:t>For footnotes, use letters (a, b, c, etc) not symbols.</w:t>
+        <w:t xml:space="preserve">For footnotes, use letters (a, b, c, </w:t>
+      </w:r>
+      <w:proofErr w:type="spellStart"/>
+      <w:r>
+        <w:rPr>
+          <w:rFonts w:eastAsia="Times New Roman"/>
+        </w:rPr>
+        <w:t>etc</w:t>
+      </w:r>
+      <w:proofErr w:type="spellEnd"/>
+      <w:r>
+        <w:rPr>
+          <w:rFonts w:eastAsia="Times New Roman"/>
+        </w:rPr>
+        <w:t>) not symbols.</w:t>
       </w:r>
     </w:p>
     <w:p>
@@ -1564,7 +1829,31 @@
         <w:pStyle w:val="NormalWeb"/>
       </w:pPr>
       <w:r>
-        <w:t xml:space="preserve">For images featuring patients or other identifiable persons, it is not acceptable to use black bars across the eyes in an attempt to deidentify. Cropping may be acceptable as long as the condition under discussion is clearly visible and necessary anatomic landmarks display. If the person in the image is possibly identifiable (not only by others but also by her/himself), permission for publication is required (see </w:t>
+        <w:t xml:space="preserve">For images featuring patients or other identifiable persons, it is not acceptable to use black bars across the eyes </w:t>
+      </w:r>
+      <w:proofErr w:type="gramStart"/>
+      <w:r>
+        <w:t>in an attempt to</w:t>
+      </w:r>
+      <w:proofErr w:type="gramEnd"/>
+      <w:r>
+        <w:t xml:space="preserve"> </w:t>
+      </w:r>
+      <w:proofErr w:type="spellStart"/>
+      <w:r>
+        <w:t>deidentify</w:t>
+      </w:r>
+      <w:proofErr w:type="spellEnd"/>
+      <w:r>
+        <w:t xml:space="preserve">. Cropping may be acceptable </w:t>
+      </w:r>
+      <w:proofErr w:type="gramStart"/>
+      <w:r>
+        <w:t>as long as</w:t>
+      </w:r>
+      <w:proofErr w:type="gramEnd"/>
+      <w:r>
+        <w:t xml:space="preserve"> the condition under discussion is clearly visible and necessary anatomic landmarks display. If the person in the image is possibly identifiable (not only by others but also by her/himself), permission for publication is required (see </w:t>
       </w:r>
       <w:hyperlink r:id="rId16" w:anchor="SecPatientIdentification" w:history="1">
         <w:r>
@@ -1610,51 +1899,6 @@
       <w:r>
         <w:continuationSeparator/>
       </w:r>
-    </w:p>
-  </w:endnote>
-  <w:endnote w:id="1">
-    <w:p>
-      <w:pPr>
-        <w:rPr>
-          <w:rFonts w:eastAsia="Times New Roman"/>
-        </w:rPr>
-      </w:pPr>
-      <w:r>
-        <w:rPr>
-          <w:rStyle w:val="EndnoteReference"/>
-        </w:rPr>
-        <w:endnoteRef/>
-      </w:r>
-      <w:r>
-        <w:t xml:space="preserve"> </w:t>
-      </w:r>
-      <w:r>
-        <w:rPr>
-          <w:rFonts w:eastAsia="Times New Roman"/>
-        </w:rPr>
-        <w:t xml:space="preserve">Landrum MJ, Lee JM, Riley GR, et al. ClinVar: public archive of relationships among sequence variation and human phenotype. </w:t>
-      </w:r>
-      <w:r>
-        <w:rPr>
-          <w:rFonts w:eastAsia="Times New Roman"/>
-          <w:i/>
-          <w:iCs/>
-        </w:rPr>
-        <w:t>Nucleic Acids Research</w:t>
-      </w:r>
-      <w:r>
-        <w:rPr>
-          <w:rFonts w:eastAsia="Times New Roman"/>
-        </w:rPr>
-        <w:t>. 2014;42(Database issue):D980-D985. doi:10.1093/nar/gkt1113.</w:t>
-      </w:r>
-    </w:p>
-    <w:p>
-      <w:pPr>
-        <w:rPr>
-          <w:rFonts w:eastAsia="Times New Roman"/>
-        </w:rPr>
-      </w:pPr>
     </w:p>
   </w:endnote>
 </w:endnotes>

</xml_diff>